<commit_message>
add new data to file
</commit_message>
<xml_diff>
--- a/Tasks_SQL_sql-ex.docx
+++ b/Tasks_SQL_sql-ex.docx
@@ -3618,7 +3618,7 @@
         <w:rPr>
           <w:b/>
           <w:sz w:val="36"/>
-          <w:lang w:val="en-US"/>
+          <w:lang w:val="ru-RU"/>
         </w:rPr>
         <w:t xml:space="preserve"> </w:t>
       </w:r>
@@ -4168,7 +4168,6 @@
         <w:rPr>
           <w:b/>
           <w:sz w:val="36"/>
-          <w:lang w:val="en-US"/>
         </w:rPr>
         <w:t xml:space="preserve"> </w:t>
       </w:r>
@@ -4838,8 +4837,1194 @@
         </w:rPr>
         <w:t>;</w:t>
       </w:r>
+      <w:r>
+        <w:rPr>
+          <w:sz w:val="24"/>
+        </w:rPr>
+        <w:t xml:space="preserve"> </w:t>
+      </w:r>
+    </w:p>
+    <w:p/>
+    <w:p>
+      <w:pPr>
+        <w:shd w:val="clear" w:color="auto" w:fill="BDD6EE" w:themeFill="accent1" w:themeFillTint="66"/>
+        <w:jc w:val="center"/>
+        <w:rPr>
+          <w:b/>
+        </w:rPr>
+      </w:pPr>
+      <w:r>
+        <w:rPr>
+          <w:noProof/>
+          <w:sz w:val="24"/>
+          <w:lang w:eastAsia="uk-UA"/>
+        </w:rPr>
+        <w:drawing>
+          <wp:anchor distT="0" distB="0" distL="114300" distR="114300" simplePos="0" relativeHeight="251671552" behindDoc="0" locked="0" layoutInCell="1" allowOverlap="1">
+            <wp:simplePos x="0" y="0"/>
+            <wp:positionH relativeFrom="margin">
+              <wp:align>right</wp:align>
+            </wp:positionH>
+            <wp:positionV relativeFrom="paragraph">
+              <wp:posOffset>6350</wp:posOffset>
+            </wp:positionV>
+            <wp:extent cx="3019425" cy="2200275"/>
+            <wp:effectExtent l="0" t="0" r="9525" b="9525"/>
+            <wp:wrapSquare wrapText="bothSides"/>
+            <wp:docPr id="9" name="Рисунок 9"/>
+            <wp:cNvGraphicFramePr>
+              <a:graphicFrameLocks xmlns:a="http://schemas.openxmlformats.org/drawingml/2006/main" noChangeAspect="1"/>
+            </wp:cNvGraphicFramePr>
+            <a:graphic xmlns:a="http://schemas.openxmlformats.org/drawingml/2006/main">
+              <a:graphicData uri="http://schemas.openxmlformats.org/drawingml/2006/picture">
+                <pic:pic xmlns:pic="http://schemas.openxmlformats.org/drawingml/2006/picture">
+                  <pic:nvPicPr>
+                    <pic:cNvPr id="9" name="sql-ex_6.png"/>
+                    <pic:cNvPicPr/>
+                  </pic:nvPicPr>
+                  <pic:blipFill>
+                    <a:blip r:embed="rId11">
+                      <a:extLst>
+                        <a:ext uri="{28A0092B-C50C-407E-A947-70E740481C1C}">
+                          <a14:useLocalDpi xmlns:a14="http://schemas.microsoft.com/office/drawing/2010/main" val="0"/>
+                        </a:ext>
+                      </a:extLst>
+                    </a:blip>
+                    <a:stretch>
+                      <a:fillRect/>
+                    </a:stretch>
+                  </pic:blipFill>
+                  <pic:spPr>
+                    <a:xfrm>
+                      <a:off x="0" y="0"/>
+                      <a:ext cx="3019425" cy="2200275"/>
+                    </a:xfrm>
+                    <a:prstGeom prst="rect">
+                      <a:avLst/>
+                    </a:prstGeom>
+                  </pic:spPr>
+                </pic:pic>
+              </a:graphicData>
+            </a:graphic>
+          </wp:anchor>
+        </w:drawing>
+      </w:r>
+      <w:r>
+        <w:rPr>
+          <w:b/>
+          <w:sz w:val="36"/>
+        </w:rPr>
+        <w:t>За</w:t>
+      </w:r>
+      <w:r>
+        <w:rPr>
+          <w:b/>
+          <w:sz w:val="36"/>
+        </w:rPr>
+        <w:t>вдання</w:t>
+      </w:r>
+      <w:r>
+        <w:rPr>
+          <w:b/>
+          <w:sz w:val="36"/>
+        </w:rPr>
+        <w:t xml:space="preserve"> </w:t>
+      </w:r>
+      <w:r>
+        <w:rPr>
+          <w:b/>
+          <w:sz w:val="36"/>
+        </w:rPr>
+        <w:t>6</w:t>
+      </w:r>
+    </w:p>
+    <w:p>
+      <w:pPr>
+        <w:shd w:val="clear" w:color="auto" w:fill="F2F2F2" w:themeFill="background1" w:themeFillShade="F2"/>
+        <w:rPr>
+          <w:sz w:val="24"/>
+        </w:rPr>
+      </w:pPr>
+      <w:r>
+        <w:rPr>
+          <w:sz w:val="24"/>
+        </w:rPr>
+        <w:t xml:space="preserve">Для кожного виробника, що випускає ПК-блокноти з об'ємом жорсткого диска щонайменше 10 </w:t>
+      </w:r>
+      <w:proofErr w:type="spellStart"/>
+      <w:r>
+        <w:rPr>
+          <w:sz w:val="24"/>
+        </w:rPr>
+        <w:t>Гбайт</w:t>
+      </w:r>
+      <w:proofErr w:type="spellEnd"/>
+      <w:r>
+        <w:rPr>
+          <w:sz w:val="24"/>
+        </w:rPr>
+        <w:t>, знайти швидкості таких ПК-блокнотів</w:t>
+      </w:r>
+      <w:r>
+        <w:rPr>
+          <w:sz w:val="24"/>
+        </w:rPr>
+        <w:t>. Вивід: виробник, швидкість</w:t>
+      </w:r>
+      <w:r>
+        <w:rPr>
+          <w:sz w:val="24"/>
+        </w:rPr>
+        <w:t>.</w:t>
+      </w:r>
+    </w:p>
+    <w:p>
+      <w:pPr>
+        <w:shd w:val="clear" w:color="auto" w:fill="FFD966" w:themeFill="accent4" w:themeFillTint="99"/>
+        <w:jc w:val="center"/>
+        <w:rPr>
+          <w:b/>
+          <w:sz w:val="36"/>
+        </w:rPr>
+      </w:pPr>
+      <w:r>
+        <w:rPr>
+          <w:b/>
+          <w:sz w:val="36"/>
+        </w:rPr>
+        <w:t>Р</w:t>
+      </w:r>
+      <w:r>
+        <w:rPr>
+          <w:b/>
+          <w:sz w:val="36"/>
+        </w:rPr>
+        <w:t>ішення</w:t>
+      </w:r>
+      <w:r>
+        <w:rPr>
+          <w:b/>
+          <w:sz w:val="36"/>
+        </w:rPr>
+        <w:t>:</w:t>
+      </w:r>
+    </w:p>
+    <w:p>
+      <w:pPr>
+        <w:shd w:val="clear" w:color="auto" w:fill="F2F2F2" w:themeFill="background1" w:themeFillShade="F2"/>
+        <w:spacing w:after="0"/>
+        <w:rPr>
+          <w:sz w:val="24"/>
+        </w:rPr>
+      </w:pPr>
+      <w:r>
+        <w:rPr>
+          <w:sz w:val="24"/>
+        </w:rPr>
+        <w:t xml:space="preserve">SELECT DISTINCT </w:t>
+      </w:r>
+      <w:proofErr w:type="spellStart"/>
+      <w:r>
+        <w:rPr>
+          <w:sz w:val="24"/>
+        </w:rPr>
+        <w:t>maker</w:t>
+      </w:r>
+      <w:proofErr w:type="spellEnd"/>
+      <w:r>
+        <w:rPr>
+          <w:sz w:val="24"/>
+        </w:rPr>
+        <w:t xml:space="preserve">, </w:t>
+      </w:r>
+      <w:proofErr w:type="spellStart"/>
+      <w:r>
+        <w:rPr>
+          <w:sz w:val="24"/>
+        </w:rPr>
+        <w:t>speed</w:t>
+      </w:r>
+      <w:proofErr w:type="spellEnd"/>
+    </w:p>
+    <w:p>
+      <w:pPr>
+        <w:shd w:val="clear" w:color="auto" w:fill="F2F2F2" w:themeFill="background1" w:themeFillShade="F2"/>
+        <w:spacing w:after="0"/>
+        <w:rPr>
+          <w:sz w:val="24"/>
+        </w:rPr>
+      </w:pPr>
+      <w:r>
+        <w:rPr>
+          <w:sz w:val="24"/>
+        </w:rPr>
+        <w:t xml:space="preserve">FROM </w:t>
+      </w:r>
+      <w:proofErr w:type="spellStart"/>
+      <w:r>
+        <w:rPr>
+          <w:sz w:val="24"/>
+        </w:rPr>
+        <w:t>Laptop</w:t>
+      </w:r>
+      <w:proofErr w:type="spellEnd"/>
+      <w:r>
+        <w:rPr>
+          <w:sz w:val="24"/>
+        </w:rPr>
+        <w:t xml:space="preserve"> JOIN </w:t>
+      </w:r>
+      <w:proofErr w:type="spellStart"/>
+      <w:r>
+        <w:rPr>
+          <w:sz w:val="24"/>
+        </w:rPr>
+        <w:t>Product</w:t>
+      </w:r>
+      <w:proofErr w:type="spellEnd"/>
+    </w:p>
+    <w:p>
+      <w:pPr>
+        <w:shd w:val="clear" w:color="auto" w:fill="F2F2F2" w:themeFill="background1" w:themeFillShade="F2"/>
+        <w:spacing w:after="0"/>
+        <w:rPr>
+          <w:sz w:val="24"/>
+        </w:rPr>
+      </w:pPr>
+      <w:r>
+        <w:rPr>
+          <w:sz w:val="24"/>
+        </w:rPr>
+        <w:t xml:space="preserve">ON </w:t>
+      </w:r>
+      <w:proofErr w:type="spellStart"/>
+      <w:r>
+        <w:rPr>
+          <w:sz w:val="24"/>
+        </w:rPr>
+        <w:t>Laptop.model</w:t>
+      </w:r>
+      <w:proofErr w:type="spellEnd"/>
+      <w:r>
+        <w:rPr>
+          <w:sz w:val="24"/>
+        </w:rPr>
+        <w:t>=</w:t>
+      </w:r>
+      <w:proofErr w:type="spellStart"/>
+      <w:r>
+        <w:rPr>
+          <w:sz w:val="24"/>
+        </w:rPr>
+        <w:t>Product.model</w:t>
+      </w:r>
+      <w:proofErr w:type="spellEnd"/>
+      <w:r>
+        <w:rPr>
+          <w:sz w:val="24"/>
+        </w:rPr>
+        <w:t xml:space="preserve"> </w:t>
+      </w:r>
+    </w:p>
+    <w:p>
+      <w:pPr>
+        <w:shd w:val="clear" w:color="auto" w:fill="F2F2F2" w:themeFill="background1" w:themeFillShade="F2"/>
+        <w:spacing w:after="0"/>
+        <w:rPr>
+          <w:sz w:val="24"/>
+        </w:rPr>
+      </w:pPr>
+      <w:r>
+        <w:rPr>
+          <w:sz w:val="24"/>
+        </w:rPr>
+        <w:t xml:space="preserve">WHERE </w:t>
+      </w:r>
+      <w:proofErr w:type="spellStart"/>
+      <w:r>
+        <w:rPr>
+          <w:sz w:val="24"/>
+        </w:rPr>
+        <w:t>hd</w:t>
+      </w:r>
+      <w:proofErr w:type="spellEnd"/>
+      <w:r>
+        <w:rPr>
+          <w:sz w:val="24"/>
+        </w:rPr>
+        <w:t>&gt;=10</w:t>
+      </w:r>
+      <w:r>
+        <w:rPr>
+          <w:sz w:val="24"/>
+        </w:rPr>
+        <w:t>;</w:t>
+      </w:r>
+      <w:r>
+        <w:rPr>
+          <w:sz w:val="24"/>
+        </w:rPr>
+        <w:t xml:space="preserve"> </w:t>
+      </w:r>
+    </w:p>
+    <w:p/>
+    <w:p>
+      <w:pPr>
+        <w:shd w:val="clear" w:color="auto" w:fill="BDD6EE" w:themeFill="accent1" w:themeFillTint="66"/>
+        <w:jc w:val="center"/>
+        <w:rPr>
+          <w:b/>
+          <w:lang w:val="ru-RU"/>
+        </w:rPr>
+      </w:pPr>
+      <w:r>
+        <w:rPr>
+          <w:noProof/>
+          <w:lang w:eastAsia="uk-UA"/>
+        </w:rPr>
+        <w:drawing>
+          <wp:anchor distT="0" distB="0" distL="114300" distR="114300" simplePos="0" relativeHeight="251675648" behindDoc="0" locked="0" layoutInCell="1" allowOverlap="1">
+            <wp:simplePos x="0" y="0"/>
+            <wp:positionH relativeFrom="margin">
+              <wp:align>right</wp:align>
+            </wp:positionH>
+            <wp:positionV relativeFrom="paragraph">
+              <wp:posOffset>53975</wp:posOffset>
+            </wp:positionV>
+            <wp:extent cx="3057525" cy="1676400"/>
+            <wp:effectExtent l="0" t="0" r="9525" b="0"/>
+            <wp:wrapSquare wrapText="bothSides"/>
+            <wp:docPr id="12" name="Рисунок 12"/>
+            <wp:cNvGraphicFramePr>
+              <a:graphicFrameLocks xmlns:a="http://schemas.openxmlformats.org/drawingml/2006/main" noChangeAspect="1"/>
+            </wp:cNvGraphicFramePr>
+            <a:graphic xmlns:a="http://schemas.openxmlformats.org/drawingml/2006/main">
+              <a:graphicData uri="http://schemas.openxmlformats.org/drawingml/2006/picture">
+                <pic:pic xmlns:pic="http://schemas.openxmlformats.org/drawingml/2006/picture">
+                  <pic:nvPicPr>
+                    <pic:cNvPr id="12" name="sql-ex_7.png"/>
+                    <pic:cNvPicPr/>
+                  </pic:nvPicPr>
+                  <pic:blipFill>
+                    <a:blip r:embed="rId12">
+                      <a:extLst>
+                        <a:ext uri="{28A0092B-C50C-407E-A947-70E740481C1C}">
+                          <a14:useLocalDpi xmlns:a14="http://schemas.microsoft.com/office/drawing/2010/main" val="0"/>
+                        </a:ext>
+                      </a:extLst>
+                    </a:blip>
+                    <a:stretch>
+                      <a:fillRect/>
+                    </a:stretch>
+                  </pic:blipFill>
+                  <pic:spPr>
+                    <a:xfrm>
+                      <a:off x="0" y="0"/>
+                      <a:ext cx="3057525" cy="1676400"/>
+                    </a:xfrm>
+                    <a:prstGeom prst="rect">
+                      <a:avLst/>
+                    </a:prstGeom>
+                  </pic:spPr>
+                </pic:pic>
+              </a:graphicData>
+            </a:graphic>
+          </wp:anchor>
+        </w:drawing>
+      </w:r>
+      <w:r>
+        <w:rPr>
+          <w:b/>
+          <w:sz w:val="36"/>
+        </w:rPr>
+        <w:t>За</w:t>
+      </w:r>
+      <w:r>
+        <w:rPr>
+          <w:b/>
+          <w:sz w:val="36"/>
+        </w:rPr>
+        <w:t>вдання</w:t>
+      </w:r>
+      <w:r>
+        <w:rPr>
+          <w:b/>
+          <w:sz w:val="36"/>
+        </w:rPr>
+        <w:t xml:space="preserve"> </w:t>
+      </w:r>
+      <w:r>
+        <w:rPr>
+          <w:b/>
+          <w:sz w:val="36"/>
+          <w:lang w:val="ru-RU"/>
+        </w:rPr>
+        <w:t>7</w:t>
+      </w:r>
+    </w:p>
+    <w:p>
+      <w:pPr>
+        <w:shd w:val="clear" w:color="auto" w:fill="F2F2F2" w:themeFill="background1" w:themeFillShade="F2"/>
+        <w:rPr>
+          <w:sz w:val="24"/>
+        </w:rPr>
+      </w:pPr>
+      <w:r>
+        <w:rPr>
+          <w:sz w:val="24"/>
+        </w:rPr>
+        <w:t>Знайдіть номери моделей та ціни всіх наявних у продажу продуктів (будь-якого типу) виробни</w:t>
+      </w:r>
+      <w:r>
+        <w:rPr>
+          <w:sz w:val="24"/>
+        </w:rPr>
+        <w:t>ка B (латинська літера)</w:t>
+      </w:r>
+      <w:r>
+        <w:rPr>
+          <w:sz w:val="24"/>
+        </w:rPr>
+        <w:t>.</w:t>
+      </w:r>
+    </w:p>
+    <w:p>
+      <w:pPr>
+        <w:shd w:val="clear" w:color="auto" w:fill="FFD966" w:themeFill="accent4" w:themeFillTint="99"/>
+        <w:jc w:val="center"/>
+        <w:rPr>
+          <w:b/>
+          <w:sz w:val="36"/>
+        </w:rPr>
+      </w:pPr>
+      <w:r>
+        <w:rPr>
+          <w:b/>
+          <w:sz w:val="36"/>
+        </w:rPr>
+        <w:t>Р</w:t>
+      </w:r>
+      <w:r>
+        <w:rPr>
+          <w:b/>
+          <w:sz w:val="36"/>
+        </w:rPr>
+        <w:t>ішення</w:t>
+      </w:r>
+      <w:r>
+        <w:rPr>
+          <w:b/>
+          <w:sz w:val="36"/>
+        </w:rPr>
+        <w:t>:</w:t>
+      </w:r>
+    </w:p>
+    <w:p>
+      <w:pPr>
+        <w:shd w:val="clear" w:color="auto" w:fill="F2F2F2" w:themeFill="background1" w:themeFillShade="F2"/>
+        <w:spacing w:after="0"/>
+        <w:rPr>
+          <w:sz w:val="24"/>
+        </w:rPr>
+      </w:pPr>
+      <w:r>
+        <w:rPr>
+          <w:sz w:val="24"/>
+        </w:rPr>
+        <w:t xml:space="preserve">SELECT </w:t>
+      </w:r>
+      <w:proofErr w:type="spellStart"/>
+      <w:r>
+        <w:rPr>
+          <w:sz w:val="24"/>
+          <w:lang w:val="en-US"/>
+        </w:rPr>
+        <w:t>Plp</w:t>
+      </w:r>
+      <w:proofErr w:type="spellEnd"/>
+      <w:r>
+        <w:rPr>
+          <w:sz w:val="24"/>
+        </w:rPr>
+        <w:t>.</w:t>
+      </w:r>
+      <w:proofErr w:type="spellStart"/>
+      <w:r>
+        <w:rPr>
+          <w:sz w:val="24"/>
+        </w:rPr>
+        <w:t>model</w:t>
+      </w:r>
+      <w:proofErr w:type="spellEnd"/>
+      <w:r>
+        <w:rPr>
+          <w:sz w:val="24"/>
+        </w:rPr>
+        <w:t xml:space="preserve">, </w:t>
+      </w:r>
+      <w:proofErr w:type="spellStart"/>
+      <w:r>
+        <w:rPr>
+          <w:sz w:val="24"/>
+        </w:rPr>
+        <w:t>price</w:t>
+      </w:r>
+      <w:proofErr w:type="spellEnd"/>
+    </w:p>
+    <w:p>
+      <w:pPr>
+        <w:shd w:val="clear" w:color="auto" w:fill="F2F2F2" w:themeFill="background1" w:themeFillShade="F2"/>
+        <w:spacing w:after="0"/>
+        <w:rPr>
+          <w:sz w:val="24"/>
+        </w:rPr>
+      </w:pPr>
+      <w:r>
+        <w:rPr>
+          <w:sz w:val="24"/>
+        </w:rPr>
+        <w:t xml:space="preserve">FROM (SELECT </w:t>
+      </w:r>
+      <w:proofErr w:type="spellStart"/>
+      <w:r>
+        <w:rPr>
+          <w:sz w:val="24"/>
+        </w:rPr>
+        <w:t>model</w:t>
+      </w:r>
+      <w:proofErr w:type="spellEnd"/>
+      <w:r>
+        <w:rPr>
+          <w:sz w:val="24"/>
+        </w:rPr>
+        <w:t xml:space="preserve">, </w:t>
+      </w:r>
+      <w:proofErr w:type="spellStart"/>
+      <w:r>
+        <w:rPr>
+          <w:sz w:val="24"/>
+        </w:rPr>
+        <w:t>price</w:t>
+      </w:r>
+      <w:proofErr w:type="spellEnd"/>
+    </w:p>
+    <w:p>
+      <w:pPr>
+        <w:shd w:val="clear" w:color="auto" w:fill="F2F2F2" w:themeFill="background1" w:themeFillShade="F2"/>
+        <w:spacing w:after="0"/>
+        <w:rPr>
+          <w:sz w:val="24"/>
+        </w:rPr>
+      </w:pPr>
+      <w:r>
+        <w:rPr>
+          <w:sz w:val="24"/>
+        </w:rPr>
+        <w:t>FROM PC</w:t>
+      </w:r>
+    </w:p>
+    <w:p>
+      <w:pPr>
+        <w:shd w:val="clear" w:color="auto" w:fill="F2F2F2" w:themeFill="background1" w:themeFillShade="F2"/>
+        <w:spacing w:after="0"/>
+        <w:rPr>
+          <w:sz w:val="24"/>
+        </w:rPr>
+      </w:pPr>
+      <w:r>
+        <w:rPr>
+          <w:sz w:val="24"/>
+        </w:rPr>
+        <w:t>UNION</w:t>
+      </w:r>
+    </w:p>
+    <w:p>
+      <w:pPr>
+        <w:shd w:val="clear" w:color="auto" w:fill="F2F2F2" w:themeFill="background1" w:themeFillShade="F2"/>
+        <w:spacing w:after="0"/>
+        <w:rPr>
+          <w:sz w:val="24"/>
+        </w:rPr>
+      </w:pPr>
+      <w:r>
+        <w:rPr>
+          <w:sz w:val="24"/>
+        </w:rPr>
+        <w:t xml:space="preserve">SELECT </w:t>
+      </w:r>
+      <w:proofErr w:type="spellStart"/>
+      <w:r>
+        <w:rPr>
+          <w:sz w:val="24"/>
+        </w:rPr>
+        <w:t>model</w:t>
+      </w:r>
+      <w:proofErr w:type="spellEnd"/>
+      <w:r>
+        <w:rPr>
+          <w:sz w:val="24"/>
+        </w:rPr>
+        <w:t xml:space="preserve">, </w:t>
+      </w:r>
+      <w:proofErr w:type="spellStart"/>
+      <w:r>
+        <w:rPr>
+          <w:sz w:val="24"/>
+        </w:rPr>
+        <w:t>price</w:t>
+      </w:r>
+      <w:proofErr w:type="spellEnd"/>
+    </w:p>
+    <w:p>
+      <w:pPr>
+        <w:shd w:val="clear" w:color="auto" w:fill="F2F2F2" w:themeFill="background1" w:themeFillShade="F2"/>
+        <w:spacing w:after="0"/>
+        <w:rPr>
+          <w:sz w:val="24"/>
+        </w:rPr>
+      </w:pPr>
+      <w:r>
+        <w:rPr>
+          <w:sz w:val="24"/>
+        </w:rPr>
+        <w:t xml:space="preserve">FROM </w:t>
+      </w:r>
+      <w:proofErr w:type="spellStart"/>
+      <w:r>
+        <w:rPr>
+          <w:sz w:val="24"/>
+        </w:rPr>
+        <w:t>Laptop</w:t>
+      </w:r>
+      <w:proofErr w:type="spellEnd"/>
+    </w:p>
+    <w:p>
+      <w:pPr>
+        <w:shd w:val="clear" w:color="auto" w:fill="F2F2F2" w:themeFill="background1" w:themeFillShade="F2"/>
+        <w:spacing w:after="0"/>
+        <w:rPr>
+          <w:sz w:val="24"/>
+        </w:rPr>
+      </w:pPr>
+      <w:r>
+        <w:rPr>
+          <w:sz w:val="24"/>
+        </w:rPr>
+        <w:t>UNION</w:t>
+      </w:r>
+    </w:p>
+    <w:p>
+      <w:pPr>
+        <w:shd w:val="clear" w:color="auto" w:fill="F2F2F2" w:themeFill="background1" w:themeFillShade="F2"/>
+        <w:spacing w:after="0"/>
+        <w:rPr>
+          <w:sz w:val="24"/>
+        </w:rPr>
+      </w:pPr>
+      <w:r>
+        <w:rPr>
+          <w:sz w:val="24"/>
+        </w:rPr>
+        <w:t xml:space="preserve">SELECT </w:t>
+      </w:r>
+      <w:proofErr w:type="spellStart"/>
+      <w:r>
+        <w:rPr>
+          <w:sz w:val="24"/>
+        </w:rPr>
+        <w:t>model</w:t>
+      </w:r>
+      <w:proofErr w:type="spellEnd"/>
+      <w:r>
+        <w:rPr>
+          <w:sz w:val="24"/>
+        </w:rPr>
+        <w:t xml:space="preserve">, </w:t>
+      </w:r>
+      <w:proofErr w:type="spellStart"/>
+      <w:r>
+        <w:rPr>
+          <w:sz w:val="24"/>
+        </w:rPr>
+        <w:t>price</w:t>
+      </w:r>
+      <w:proofErr w:type="spellEnd"/>
+    </w:p>
+    <w:p>
+      <w:pPr>
+        <w:shd w:val="clear" w:color="auto" w:fill="F2F2F2" w:themeFill="background1" w:themeFillShade="F2"/>
+        <w:spacing w:after="0"/>
+        <w:rPr>
+          <w:sz w:val="24"/>
+        </w:rPr>
+      </w:pPr>
+      <w:r>
+        <w:rPr>
+          <w:sz w:val="24"/>
+        </w:rPr>
+        <w:t xml:space="preserve">FROM </w:t>
+      </w:r>
+      <w:proofErr w:type="spellStart"/>
+      <w:r>
+        <w:rPr>
+          <w:sz w:val="24"/>
+        </w:rPr>
+        <w:t>Printer</w:t>
+      </w:r>
+      <w:proofErr w:type="spellEnd"/>
+      <w:r>
+        <w:rPr>
+          <w:sz w:val="24"/>
+        </w:rPr>
+        <w:t xml:space="preserve">) AS </w:t>
+      </w:r>
+      <w:proofErr w:type="spellStart"/>
+      <w:r>
+        <w:rPr>
+          <w:sz w:val="24"/>
+          <w:lang w:val="en-US"/>
+        </w:rPr>
+        <w:t>Plp</w:t>
+      </w:r>
+      <w:proofErr w:type="spellEnd"/>
+      <w:r>
+        <w:rPr>
+          <w:sz w:val="24"/>
+        </w:rPr>
+        <w:t xml:space="preserve"> </w:t>
+      </w:r>
       <w:bookmarkStart w:id="0" w:name="_GoBack"/>
       <w:bookmarkEnd w:id="0"/>
+    </w:p>
+    <w:p>
+      <w:pPr>
+        <w:shd w:val="clear" w:color="auto" w:fill="F2F2F2" w:themeFill="background1" w:themeFillShade="F2"/>
+        <w:spacing w:after="0"/>
+        <w:rPr>
+          <w:sz w:val="24"/>
+        </w:rPr>
+      </w:pPr>
+      <w:r>
+        <w:rPr>
+          <w:sz w:val="24"/>
+        </w:rPr>
+        <w:t xml:space="preserve">JOIN </w:t>
+      </w:r>
+      <w:proofErr w:type="spellStart"/>
+      <w:r>
+        <w:rPr>
+          <w:sz w:val="24"/>
+        </w:rPr>
+        <w:t>Product</w:t>
+      </w:r>
+      <w:proofErr w:type="spellEnd"/>
+    </w:p>
+    <w:p>
+      <w:pPr>
+        <w:shd w:val="clear" w:color="auto" w:fill="F2F2F2" w:themeFill="background1" w:themeFillShade="F2"/>
+        <w:spacing w:after="0"/>
+        <w:rPr>
+          <w:sz w:val="24"/>
+        </w:rPr>
+      </w:pPr>
+      <w:r>
+        <w:rPr>
+          <w:sz w:val="24"/>
+        </w:rPr>
+        <w:t xml:space="preserve">ON </w:t>
+      </w:r>
+      <w:proofErr w:type="spellStart"/>
+      <w:r>
+        <w:rPr>
+          <w:sz w:val="24"/>
+          <w:lang w:val="en-US"/>
+        </w:rPr>
+        <w:t>Plp</w:t>
+      </w:r>
+      <w:proofErr w:type="spellEnd"/>
+      <w:r>
+        <w:rPr>
+          <w:sz w:val="24"/>
+        </w:rPr>
+        <w:t>.</w:t>
+      </w:r>
+      <w:proofErr w:type="spellStart"/>
+      <w:r>
+        <w:rPr>
+          <w:sz w:val="24"/>
+        </w:rPr>
+        <w:t>model</w:t>
+      </w:r>
+      <w:proofErr w:type="spellEnd"/>
+      <w:r>
+        <w:rPr>
+          <w:sz w:val="24"/>
+        </w:rPr>
+        <w:t>=</w:t>
+      </w:r>
+      <w:proofErr w:type="spellStart"/>
+      <w:r>
+        <w:rPr>
+          <w:sz w:val="24"/>
+        </w:rPr>
+        <w:t>Product.model</w:t>
+      </w:r>
+      <w:proofErr w:type="spellEnd"/>
+    </w:p>
+    <w:p>
+      <w:pPr>
+        <w:shd w:val="clear" w:color="auto" w:fill="F2F2F2" w:themeFill="background1" w:themeFillShade="F2"/>
+        <w:spacing w:after="0"/>
+        <w:rPr>
+          <w:sz w:val="24"/>
+        </w:rPr>
+      </w:pPr>
+      <w:r>
+        <w:rPr>
+          <w:sz w:val="24"/>
+        </w:rPr>
+        <w:t xml:space="preserve">WHERE </w:t>
+      </w:r>
+      <w:proofErr w:type="spellStart"/>
+      <w:r>
+        <w:rPr>
+          <w:sz w:val="24"/>
+        </w:rPr>
+        <w:t>Product.maker</w:t>
+      </w:r>
+      <w:proofErr w:type="spellEnd"/>
+      <w:r>
+        <w:rPr>
+          <w:sz w:val="24"/>
+        </w:rPr>
+        <w:t xml:space="preserve"> IN ('B')</w:t>
+      </w:r>
+      <w:r>
+        <w:rPr>
+          <w:sz w:val="24"/>
+        </w:rPr>
+        <w:t>;</w:t>
+      </w:r>
+      <w:r>
+        <w:rPr>
+          <w:sz w:val="24"/>
+        </w:rPr>
+        <w:t xml:space="preserve"> </w:t>
+      </w:r>
+    </w:p>
+    <w:p/>
+    <w:p/>
+    <w:p>
+      <w:pPr>
+        <w:shd w:val="clear" w:color="auto" w:fill="BDD6EE" w:themeFill="accent1" w:themeFillTint="66"/>
+        <w:jc w:val="center"/>
+        <w:rPr>
+          <w:b/>
+          <w:lang w:val="ru-RU"/>
+        </w:rPr>
+      </w:pPr>
+      <w:r>
+        <w:rPr>
+          <w:noProof/>
+          <w:sz w:val="24"/>
+          <w:lang w:eastAsia="uk-UA"/>
+        </w:rPr>
+        <w:drawing>
+          <wp:anchor distT="0" distB="0" distL="114300" distR="114300" simplePos="0" relativeHeight="251672576" behindDoc="0" locked="0" layoutInCell="1" allowOverlap="1">
+            <wp:simplePos x="0" y="0"/>
+            <wp:positionH relativeFrom="margin">
+              <wp:align>right</wp:align>
+            </wp:positionH>
+            <wp:positionV relativeFrom="paragraph">
+              <wp:posOffset>8890</wp:posOffset>
+            </wp:positionV>
+            <wp:extent cx="3009900" cy="1981200"/>
+            <wp:effectExtent l="0" t="0" r="0" b="0"/>
+            <wp:wrapSquare wrapText="bothSides"/>
+            <wp:docPr id="10" name="Рисунок 10"/>
+            <wp:cNvGraphicFramePr>
+              <a:graphicFrameLocks xmlns:a="http://schemas.openxmlformats.org/drawingml/2006/main" noChangeAspect="1"/>
+            </wp:cNvGraphicFramePr>
+            <a:graphic xmlns:a="http://schemas.openxmlformats.org/drawingml/2006/main">
+              <a:graphicData uri="http://schemas.openxmlformats.org/drawingml/2006/picture">
+                <pic:pic xmlns:pic="http://schemas.openxmlformats.org/drawingml/2006/picture">
+                  <pic:nvPicPr>
+                    <pic:cNvPr id="10" name="sql-ex_9.png"/>
+                    <pic:cNvPicPr/>
+                  </pic:nvPicPr>
+                  <pic:blipFill>
+                    <a:blip r:embed="rId13">
+                      <a:extLst>
+                        <a:ext uri="{28A0092B-C50C-407E-A947-70E740481C1C}">
+                          <a14:useLocalDpi xmlns:a14="http://schemas.microsoft.com/office/drawing/2010/main" val="0"/>
+                        </a:ext>
+                      </a:extLst>
+                    </a:blip>
+                    <a:stretch>
+                      <a:fillRect/>
+                    </a:stretch>
+                  </pic:blipFill>
+                  <pic:spPr>
+                    <a:xfrm>
+                      <a:off x="0" y="0"/>
+                      <a:ext cx="3009900" cy="1981200"/>
+                    </a:xfrm>
+                    <a:prstGeom prst="rect">
+                      <a:avLst/>
+                    </a:prstGeom>
+                  </pic:spPr>
+                </pic:pic>
+              </a:graphicData>
+            </a:graphic>
+          </wp:anchor>
+        </w:drawing>
+      </w:r>
+      <w:r>
+        <w:rPr>
+          <w:b/>
+          <w:sz w:val="36"/>
+        </w:rPr>
+        <w:t>За</w:t>
+      </w:r>
+      <w:r>
+        <w:rPr>
+          <w:b/>
+          <w:sz w:val="36"/>
+        </w:rPr>
+        <w:t>вдання</w:t>
+      </w:r>
+      <w:r>
+        <w:rPr>
+          <w:b/>
+          <w:sz w:val="36"/>
+        </w:rPr>
+        <w:t xml:space="preserve"> </w:t>
+      </w:r>
+      <w:r>
+        <w:rPr>
+          <w:b/>
+          <w:sz w:val="36"/>
+          <w:lang w:val="ru-RU"/>
+        </w:rPr>
+        <w:t>9</w:t>
+      </w:r>
+    </w:p>
+    <w:p>
+      <w:pPr>
+        <w:shd w:val="clear" w:color="auto" w:fill="F2F2F2" w:themeFill="background1" w:themeFillShade="F2"/>
+        <w:rPr>
+          <w:sz w:val="24"/>
+        </w:rPr>
+      </w:pPr>
+      <w:r>
+        <w:rPr>
+          <w:sz w:val="24"/>
+        </w:rPr>
+        <w:t xml:space="preserve">Знайдіть виробників ПК з процесором не менше 450 </w:t>
+      </w:r>
+      <w:proofErr w:type="spellStart"/>
+      <w:r>
+        <w:rPr>
+          <w:sz w:val="24"/>
+        </w:rPr>
+        <w:t>Мгц</w:t>
+      </w:r>
+      <w:proofErr w:type="spellEnd"/>
+      <w:r>
+        <w:rPr>
+          <w:sz w:val="24"/>
+        </w:rPr>
+        <w:t xml:space="preserve">. Вивести: </w:t>
+      </w:r>
+      <w:proofErr w:type="spellStart"/>
+      <w:r>
+        <w:rPr>
+          <w:sz w:val="24"/>
+        </w:rPr>
+        <w:t>Maker</w:t>
+      </w:r>
+      <w:proofErr w:type="spellEnd"/>
+      <w:r>
+        <w:rPr>
+          <w:sz w:val="24"/>
+        </w:rPr>
+        <w:t>.</w:t>
+      </w:r>
+    </w:p>
+    <w:p>
+      <w:pPr>
+        <w:shd w:val="clear" w:color="auto" w:fill="FFD966" w:themeFill="accent4" w:themeFillTint="99"/>
+        <w:jc w:val="center"/>
+        <w:rPr>
+          <w:b/>
+          <w:sz w:val="36"/>
+        </w:rPr>
+      </w:pPr>
+      <w:r>
+        <w:rPr>
+          <w:b/>
+          <w:sz w:val="36"/>
+        </w:rPr>
+        <w:t>Р</w:t>
+      </w:r>
+      <w:r>
+        <w:rPr>
+          <w:b/>
+          <w:sz w:val="36"/>
+        </w:rPr>
+        <w:t>ішення</w:t>
+      </w:r>
+      <w:r>
+        <w:rPr>
+          <w:b/>
+          <w:sz w:val="36"/>
+        </w:rPr>
+        <w:t>:</w:t>
+      </w:r>
+    </w:p>
+    <w:p>
+      <w:pPr>
+        <w:shd w:val="clear" w:color="auto" w:fill="F2F2F2" w:themeFill="background1" w:themeFillShade="F2"/>
+        <w:spacing w:after="0"/>
+        <w:rPr>
+          <w:sz w:val="24"/>
+        </w:rPr>
+      </w:pPr>
+      <w:r>
+        <w:rPr>
+          <w:sz w:val="24"/>
+        </w:rPr>
+        <w:t xml:space="preserve">SELECT DISTINCT </w:t>
+      </w:r>
+      <w:proofErr w:type="spellStart"/>
+      <w:r>
+        <w:rPr>
+          <w:sz w:val="24"/>
+        </w:rPr>
+        <w:t>maker</w:t>
+      </w:r>
+      <w:proofErr w:type="spellEnd"/>
+    </w:p>
+    <w:p>
+      <w:pPr>
+        <w:shd w:val="clear" w:color="auto" w:fill="F2F2F2" w:themeFill="background1" w:themeFillShade="F2"/>
+        <w:spacing w:after="0"/>
+        <w:rPr>
+          <w:sz w:val="24"/>
+        </w:rPr>
+      </w:pPr>
+      <w:r>
+        <w:rPr>
+          <w:sz w:val="24"/>
+        </w:rPr>
+        <w:t xml:space="preserve">FROM </w:t>
+      </w:r>
+      <w:proofErr w:type="spellStart"/>
+      <w:r>
+        <w:rPr>
+          <w:sz w:val="24"/>
+        </w:rPr>
+        <w:t>Product</w:t>
+      </w:r>
+      <w:proofErr w:type="spellEnd"/>
+      <w:r>
+        <w:rPr>
+          <w:sz w:val="24"/>
+        </w:rPr>
+        <w:t xml:space="preserve"> JOIN PC</w:t>
+      </w:r>
+    </w:p>
+    <w:p>
+      <w:pPr>
+        <w:shd w:val="clear" w:color="auto" w:fill="F2F2F2" w:themeFill="background1" w:themeFillShade="F2"/>
+        <w:spacing w:after="0"/>
+        <w:rPr>
+          <w:sz w:val="24"/>
+        </w:rPr>
+      </w:pPr>
+      <w:r>
+        <w:rPr>
+          <w:sz w:val="24"/>
+        </w:rPr>
+        <w:t xml:space="preserve">ON </w:t>
+      </w:r>
+      <w:proofErr w:type="spellStart"/>
+      <w:r>
+        <w:rPr>
+          <w:sz w:val="24"/>
+        </w:rPr>
+        <w:t>Product.model</w:t>
+      </w:r>
+      <w:proofErr w:type="spellEnd"/>
+      <w:r>
+        <w:rPr>
+          <w:sz w:val="24"/>
+        </w:rPr>
+        <w:t>=</w:t>
+      </w:r>
+      <w:proofErr w:type="spellStart"/>
+      <w:r>
+        <w:rPr>
+          <w:sz w:val="24"/>
+        </w:rPr>
+        <w:t>PC.model</w:t>
+      </w:r>
+      <w:proofErr w:type="spellEnd"/>
+    </w:p>
+    <w:p>
+      <w:pPr>
+        <w:shd w:val="clear" w:color="auto" w:fill="F2F2F2" w:themeFill="background1" w:themeFillShade="F2"/>
+        <w:spacing w:after="0"/>
+        <w:rPr>
+          <w:sz w:val="24"/>
+        </w:rPr>
+      </w:pPr>
+      <w:r>
+        <w:rPr>
+          <w:sz w:val="24"/>
+        </w:rPr>
+        <w:t xml:space="preserve">WHERE </w:t>
+      </w:r>
+      <w:proofErr w:type="spellStart"/>
+      <w:r>
+        <w:rPr>
+          <w:sz w:val="24"/>
+        </w:rPr>
+        <w:t>speed</w:t>
+      </w:r>
+      <w:proofErr w:type="spellEnd"/>
+      <w:r>
+        <w:rPr>
+          <w:sz w:val="24"/>
+        </w:rPr>
+        <w:t>&gt;=450</w:t>
+      </w:r>
+      <w:r>
+        <w:rPr>
+          <w:sz w:val="24"/>
+        </w:rPr>
+        <w:t>;</w:t>
+      </w:r>
+      <w:r>
+        <w:rPr>
+          <w:sz w:val="24"/>
+        </w:rPr>
+        <w:t xml:space="preserve"> </w:t>
+      </w:r>
+    </w:p>
+    <w:p>
+      <w:pPr>
+        <w:jc w:val="center"/>
+      </w:pPr>
+    </w:p>
+    <w:p>
+      <w:pPr>
+        <w:shd w:val="clear" w:color="auto" w:fill="FFFFFF" w:themeFill="background1"/>
+        <w:spacing w:after="0"/>
+        <w:rPr>
+          <w:sz w:val="24"/>
+        </w:rPr>
+      </w:pPr>
     </w:p>
     <w:sectPr>
       <w:pgSz w:w="11906" w:h="16838"/>
@@ -5365,7 +6550,7 @@
   <w:style w:type="paragraph" w:default="1" w:styleId="a">
     <w:name w:val="Normal"/>
     <w:qFormat/>
-    <w:rsid w:val="00D76DB9"/>
+    <w:rsid w:val="00DC2097"/>
   </w:style>
   <w:style w:type="character" w:default="1" w:styleId="a0">
     <w:name w:val="Default Paragraph Font"/>

</xml_diff>